<commit_message>
some data upload is working, but not P and D info
</commit_message>
<xml_diff>
--- a/forms/complaint_template.docx
+++ b/forms/complaint_template.docx
@@ -184,8 +184,18 @@
           <w:sz w:val="24"/>
           <w:szCs w:val="24"/>
         </w:rPr>
-        <w:t>UIT COURT OF THE STATE OF CALIFORNIA</w:t>
-      </w:r>
+        <w:t xml:space="preserve">UIT COURT OF THE STATE OF </w:t>
+      </w:r>
+      <w:r>
+        <w:rPr>
+          <w:rFonts w:ascii="Courier New" w:eastAsia="Courier New" w:hAnsi="Courier New" w:cs="Courier New"/>
+          <w:sz w:val="24"/>
+          <w:szCs w:val="24"/>
+        </w:rPr>
+        <w:t>OREGON</w:t>
+      </w:r>
+      <w:bookmarkStart w:id="0" w:name="_GoBack"/>
+      <w:bookmarkEnd w:id="0"/>
     </w:p>
     <w:p>
       <w:pPr>
@@ -327,6 +337,7 @@
         <w:spacing w:before="44" w:line="260" w:lineRule="exact"/>
         <w:rPr>
           <w:rFonts w:ascii="Courier New" w:eastAsia="Courier New" w:hAnsi="Courier New" w:cs="Courier New"/>
+          <w:position w:val="1"/>
           <w:sz w:val="24"/>
           <w:szCs w:val="24"/>
         </w:rPr>
@@ -362,6 +373,33 @@
           <w:szCs w:val="24"/>
         </w:rPr>
         <w:t>No.</w:t>
+      </w:r>
+      <w:r>
+        <w:rPr>
+          <w:rFonts w:ascii="Courier New" w:eastAsia="Courier New" w:hAnsi="Courier New" w:cs="Courier New"/>
+          <w:position w:val="1"/>
+          <w:sz w:val="24"/>
+          <w:szCs w:val="24"/>
+        </w:rPr>
+        <w:t xml:space="preserve"> </w:t>
+      </w:r>
+      <w:r>
+        <w:rPr>
+          <w:rFonts w:ascii="Courier New" w:eastAsia="Courier New" w:hAnsi="Courier New" w:cs="Courier New"/>
+          <w:position w:val="1"/>
+          <w:sz w:val="24"/>
+          <w:szCs w:val="24"/>
+        </w:rPr>
+        <w:t>123456-</w:t>
+      </w:r>
+      <w:r>
+        <w:rPr>
+          <w:rFonts w:ascii="Courier New" w:eastAsia="Courier New" w:hAnsi="Courier New" w:cs="Courier New"/>
+          <w:position w:val="1"/>
+          <w:sz w:val="24"/>
+          <w:szCs w:val="24"/>
+        </w:rPr>
+        <w:t>123</w:t>
       </w:r>
     </w:p>
     <w:p>
@@ -847,16 +885,7 @@
                 <w:sz w:val="24"/>
                 <w:szCs w:val="24"/>
               </w:rPr>
-              <w:t xml:space="preserve">DENISE LANDERS; </w:t>
-            </w:r>
-            <w:r>
-              <w:rPr>
-                <w:rFonts w:ascii="Courier New" w:eastAsia="Courier New" w:hAnsi="Courier New" w:cs="Courier New"/>
-                <w:position w:val="1"/>
-                <w:sz w:val="24"/>
-                <w:szCs w:val="24"/>
-              </w:rPr>
-              <w:t>WHOLE FOODS</w:t>
+              <w:t>DENISE LANDERS; WHOLE FOODS</w:t>
             </w:r>
           </w:p>
         </w:tc>
@@ -1465,16 +1494,7 @@
                 <w:sz w:val="24"/>
                 <w:szCs w:val="24"/>
               </w:rPr>
-              <w:t xml:space="preserve">domestic </w:t>
-            </w:r>
-            <w:r>
-              <w:rPr>
-                <w:rFonts w:ascii="Courier New" w:eastAsia="Courier New" w:hAnsi="Courier New" w:cs="Courier New"/>
-                <w:position w:val="2"/>
-                <w:sz w:val="24"/>
-                <w:szCs w:val="24"/>
-              </w:rPr>
-              <w:t>business corporation,</w:t>
+              <w:t>domestic business corporation,</w:t>
             </w:r>
           </w:p>
         </w:tc>
@@ -3064,15 +3084,7 @@
           <w:sz w:val="24"/>
           <w:szCs w:val="24"/>
         </w:rPr>
-        <w:t xml:space="preserve">retail market on </w:t>
-      </w:r>
-      <w:r>
-        <w:rPr>
-          <w:rFonts w:ascii="Courier New" w:eastAsia="Courier New" w:hAnsi="Courier New" w:cs="Courier New"/>
-          <w:sz w:val="24"/>
-          <w:szCs w:val="24"/>
-        </w:rPr>
-        <w:t>NE 15</w:t>
+        <w:t>retail market on NE 15</w:t>
       </w:r>
       <w:r>
         <w:rPr>
@@ -6261,15 +6273,7 @@
           <w:sz w:val="24"/>
           <w:szCs w:val="24"/>
         </w:rPr>
-        <w:t xml:space="preserve">following particulars which caused injuries to </w:t>
-      </w:r>
-      <w:r>
-        <w:rPr>
-          <w:rFonts w:ascii="Courier New" w:eastAsia="Courier New" w:hAnsi="Courier New" w:cs="Courier New"/>
-          <w:sz w:val="24"/>
-          <w:szCs w:val="24"/>
-        </w:rPr>
-        <w:t>plaintiff:</w:t>
+        <w:t>following particulars which caused injuries to plaintiff:</w:t>
       </w:r>
     </w:p>
     <w:p>
@@ -6614,15 +6618,7 @@
           <w:sz w:val="24"/>
           <w:szCs w:val="24"/>
         </w:rPr>
-        <w:t>3</w:t>
-      </w:r>
-      <w:r>
-        <w:rPr>
-          <w:rFonts w:ascii="Courier New" w:eastAsia="Courier New" w:hAnsi="Courier New" w:cs="Courier New"/>
-          <w:sz w:val="24"/>
-          <w:szCs w:val="24"/>
-        </w:rPr>
-        <w:t xml:space="preserve">                                </w:t>
+        <w:t xml:space="preserve">3                                </w:t>
       </w:r>
       <w:r>
         <w:rPr>
@@ -7306,15 +7302,7 @@
           <w:sz w:val="24"/>
           <w:szCs w:val="24"/>
         </w:rPr>
-        <w:t>damage</w:t>
-      </w:r>
-      <w:r>
-        <w:rPr>
-          <w:rFonts w:ascii="Courier New" w:eastAsia="Courier New" w:hAnsi="Courier New" w:cs="Courier New"/>
-          <w:sz w:val="24"/>
-          <w:szCs w:val="24"/>
-        </w:rPr>
-        <w:t xml:space="preserve"> in an amount exceeding $10,000.</w:t>
+        <w:t>damage in an amount exceeding $10,000.</w:t>
       </w:r>
     </w:p>
     <w:p>
@@ -10904,15 +10892,7 @@
           <w:sz w:val="24"/>
           <w:szCs w:val="24"/>
         </w:rPr>
-        <w:t>“tie-up” area could be in use by</w:t>
-      </w:r>
-      <w:r>
-        <w:rPr>
-          <w:rFonts w:ascii="Courier New" w:eastAsia="Courier New" w:hAnsi="Courier New" w:cs="Courier New"/>
-          <w:sz w:val="24"/>
-          <w:szCs w:val="24"/>
-        </w:rPr>
-        <w:t xml:space="preserve"> dangerous animals;</w:t>
+        <w:t>“tie-up” area could be in use by dangerous animals;</w:t>
       </w:r>
     </w:p>
     <w:p>
@@ -11707,16 +11687,7 @@
           <w:sz w:val="24"/>
           <w:szCs w:val="24"/>
         </w:rPr>
-        <w:t>s</w:t>
-      </w:r>
-      <w:r>
-        <w:rPr>
-          <w:rFonts w:ascii="Courier New" w:eastAsia="Courier New" w:hAnsi="Courier New" w:cs="Courier New"/>
-          <w:spacing w:val="2"/>
-          <w:sz w:val="24"/>
-          <w:szCs w:val="24"/>
-        </w:rPr>
-        <w:t>ion</w:t>
+        <w:t>sion</w:t>
       </w:r>
       <w:r>
         <w:rPr>
@@ -12226,15 +12197,7 @@
           <w:sz w:val="24"/>
           <w:szCs w:val="24"/>
         </w:rPr>
-        <w:t xml:space="preserve">As a direct </w:t>
-      </w:r>
-      <w:r>
-        <w:rPr>
-          <w:rFonts w:ascii="Courier New" w:eastAsia="Courier New" w:hAnsi="Courier New" w:cs="Courier New"/>
-          <w:sz w:val="24"/>
-          <w:szCs w:val="24"/>
-        </w:rPr>
-        <w:t>and foreseeable result of the acts and omissions</w:t>
+        <w:t>As a direct and foreseeable result of the acts and omissions</w:t>
       </w:r>
     </w:p>
     <w:p>
@@ -13294,15 +13257,7 @@
           <w:sz w:val="24"/>
           <w:szCs w:val="24"/>
         </w:rPr>
-        <w:t>10</w:t>
-      </w:r>
-      <w:r>
-        <w:rPr>
-          <w:rFonts w:ascii="Courier New" w:eastAsia="Courier New" w:hAnsi="Courier New" w:cs="Courier New"/>
-          <w:sz w:val="24"/>
-          <w:szCs w:val="24"/>
-        </w:rPr>
-        <w:t xml:space="preserve">                               </w:t>
+        <w:t xml:space="preserve">10                               </w:t>
       </w:r>
       <w:r>
         <w:rPr>
@@ -14414,15 +14369,7 @@
           <w:sz w:val="24"/>
           <w:szCs w:val="24"/>
         </w:rPr>
-        <w:t>20</w:t>
-      </w:r>
-      <w:r>
-        <w:rPr>
-          <w:rFonts w:ascii="Courier New" w:eastAsia="Courier New" w:hAnsi="Courier New" w:cs="Courier New"/>
-          <w:sz w:val="24"/>
-          <w:szCs w:val="24"/>
-        </w:rPr>
-        <w:t xml:space="preserve">                               </w:t>
+        <w:t xml:space="preserve">20                               </w:t>
       </w:r>
       <w:r>
         <w:rPr>
@@ -15902,15 +15849,7 @@
           <w:sz w:val="24"/>
           <w:szCs w:val="24"/>
         </w:rPr>
-        <w:t>8</w:t>
-      </w:r>
-      <w:r>
-        <w:rPr>
-          <w:rFonts w:ascii="Courier New" w:eastAsia="Courier New" w:hAnsi="Courier New" w:cs="Courier New"/>
-          <w:sz w:val="24"/>
-          <w:szCs w:val="24"/>
-        </w:rPr>
-        <w:t xml:space="preserve">          </w:t>
+        <w:t xml:space="preserve">8          </w:t>
       </w:r>
       <w:r>
         <w:rPr>
@@ -16181,15 +16120,7 @@
           <w:sz w:val="24"/>
           <w:szCs w:val="24"/>
         </w:rPr>
-        <w:t>12</w:t>
-      </w:r>
-      <w:r>
-        <w:rPr>
-          <w:rFonts w:ascii="Courier New" w:eastAsia="Courier New" w:hAnsi="Courier New" w:cs="Courier New"/>
-          <w:sz w:val="24"/>
-          <w:szCs w:val="24"/>
-        </w:rPr>
-        <w:t xml:space="preserve">                               </w:t>
+        <w:t xml:space="preserve">12                               </w:t>
       </w:r>
       <w:r>
         <w:rPr>
@@ -16843,15 +16774,7 @@
           <w:sz w:val="24"/>
           <w:szCs w:val="24"/>
         </w:rPr>
-        <w:t>plaintiff'</w:t>
-      </w:r>
-      <w:r>
-        <w:rPr>
-          <w:rFonts w:ascii="Courier New" w:eastAsia="Courier New" w:hAnsi="Courier New" w:cs="Courier New"/>
-          <w:sz w:val="24"/>
-          <w:szCs w:val="24"/>
-        </w:rPr>
-        <w:t>s non-economic damage in an amount exceeding $10,000.</w:t>
+        <w:t>plaintiff's non-economic damage in an amount exceeding $10,000.</w:t>
       </w:r>
     </w:p>
     <w:p>
@@ -19287,8 +19210,6 @@
         </w:rPr>
         <w:t xml:space="preserve"> </w:t>
       </w:r>
-      <w:bookmarkStart w:id="0" w:name="_GoBack"/>
-      <w:bookmarkEnd w:id="0"/>
       <w:r>
         <w:rPr>
           <w:rFonts w:ascii="Courier New" w:eastAsia="Courier New" w:hAnsi="Courier New" w:cs="Courier New"/>
@@ -20385,7 +20306,7 @@
                     <w:noProof/>
                     <w:position w:val="1"/>
                   </w:rPr>
-                  <w:t>7</w:t>
+                  <w:t>1</w:t>
                 </w:r>
                 <w:r>
                   <w:fldChar w:fldCharType="end"/>

</xml_diff>